<commit_message>
atividade MySwl e auto Avaliação
</commit_message>
<xml_diff>
--- a/Auto_Avaliacao/RR-A0 Tabela de avaliação do instrutor.docx
+++ b/Auto_Avaliacao/RR-A0 Tabela de avaliação do instrutor.docx
@@ -1529,9 +1529,6 @@
             <w:r>
               <w:t>3</w:t>
             </w:r>
-            <w:r>
-              <w:t> </w:t>
-            </w:r>
           </w:p>
         </w:tc>
         <w:tc>
@@ -1918,9 +1915,6 @@
             <w:r>
               <w:t>4</w:t>
             </w:r>
-            <w:r>
-              <w:t> </w:t>
-            </w:r>
           </w:p>
         </w:tc>
         <w:tc>
@@ -2305,9 +2299,6 @@
               <w:jc w:val="center"/>
             </w:pPr>
             <w:r>
-              <w:t> </w:t>
-            </w:r>
-            <w:r>
               <w:t>3</w:t>
             </w:r>
           </w:p>
@@ -2697,6 +2688,9 @@
               <w:jc w:val="center"/>
             </w:pPr>
             <w:r>
+              <w:t>3</w:t>
+            </w:r>
+            <w:r>
               <w:t> </w:t>
             </w:r>
           </w:p>
@@ -2731,7 +2725,7 @@
               <w:jc w:val="center"/>
             </w:pPr>
             <w:r>
-              <w:t> </w:t>
+              <w:t>3</w:t>
             </w:r>
           </w:p>
         </w:tc>
@@ -2765,7 +2759,7 @@
               <w:jc w:val="center"/>
             </w:pPr>
             <w:r>
-              <w:t> </w:t>
+              <w:t>3</w:t>
             </w:r>
           </w:p>
         </w:tc>
@@ -2799,7 +2793,7 @@
               <w:jc w:val="center"/>
             </w:pPr>
             <w:r>
-              <w:t> </w:t>
+              <w:t>3</w:t>
             </w:r>
           </w:p>
         </w:tc>
@@ -2833,7 +2827,7 @@
               <w:jc w:val="center"/>
             </w:pPr>
             <w:r>
-              <w:t> </w:t>
+              <w:t>3</w:t>
             </w:r>
           </w:p>
         </w:tc>
@@ -2867,7 +2861,7 @@
               <w:jc w:val="center"/>
             </w:pPr>
             <w:r>
-              <w:t> </w:t>
+              <w:t>3</w:t>
             </w:r>
           </w:p>
         </w:tc>
@@ -2901,7 +2895,7 @@
               <w:jc w:val="center"/>
             </w:pPr>
             <w:r>
-              <w:t> </w:t>
+              <w:t>3</w:t>
             </w:r>
           </w:p>
         </w:tc>
@@ -2935,7 +2929,7 @@
               <w:jc w:val="center"/>
             </w:pPr>
             <w:r>
-              <w:t> </w:t>
+              <w:t>3</w:t>
             </w:r>
           </w:p>
         </w:tc>
@@ -2969,7 +2963,7 @@
               <w:jc w:val="center"/>
             </w:pPr>
             <w:r>
-              <w:t> </w:t>
+              <w:t>3</w:t>
             </w:r>
           </w:p>
         </w:tc>
@@ -3003,7 +2997,7 @@
               <w:jc w:val="center"/>
             </w:pPr>
             <w:r>
-              <w:t> </w:t>
+              <w:t>3</w:t>
             </w:r>
           </w:p>
         </w:tc>

</xml_diff>